<commit_message>
Add underline and vertAlign fixers and tests
</commit_message>
<xml_diff>
--- a/src/test/resources/fixerTests/run/byHeading/document/document.docx
+++ b/src/test/resources/fixerTests/run/byHeading/document/document.docx
@@ -1,6 +1,6 @@
 
 <file path=word/document.xml><?xml version="1.0" encoding="utf-8"?>
-<w:document xmlns:wpc="http://schemas.microsoft.com/office/word/2010/wordprocessingCanvas" xmlns:cx="http://schemas.microsoft.com/office/drawing/2014/chartex" xmlns:cx1="http://schemas.microsoft.com/office/drawing/2015/9/8/chartex" xmlns:cx2="http://schemas.microsoft.com/office/drawing/2015/10/21/chartex" xmlns:cx3="http://schemas.microsoft.com/office/drawing/2016/5/9/chartex" xmlns:cx4="http://schemas.microsoft.com/office/drawing/2016/5/10/chartex" xmlns:cx5="http://schemas.microsoft.com/office/drawing/2016/5/11/chartex" xmlns:cx6="http://schemas.microsoft.com/office/drawing/2016/5/12/chartex" xmlns:cx7="http://schemas.microsoft.com/office/drawing/2016/5/13/chartex" xmlns:cx8="http://schemas.microsoft.com/office/drawing/2016/5/14/chartex" xmlns:mc="http://schemas.openxmlformats.org/markup-compatibility/2006" xmlns:aink="http://schemas.microsoft.com/office/drawing/2016/ink" xmlns:am3d="http://schemas.microsoft.com/office/drawing/2017/model3d" xmlns:o="urn:schemas-microsoft-com:office:office" xmlns:r="http://schemas.openxmlformats.org/officeDocument/2006/relationships" xmlns:m="http://schemas.openxmlformats.org/officeDocument/2006/math" xmlns:v="urn:schemas-microsoft-com:vml" xmlns:wp14="http://schemas.microsoft.com/office/word/2010/wordprocessingDrawing" xmlns:wp="http://schemas.openxmlformats.org/drawingml/2006/wordprocessingDrawing" xmlns:w10="urn:schemas-microsoft-com:office:word" xmlns:w="http://schemas.openxmlformats.org/wordprocessingml/2006/main" xmlns:w14="http://schemas.microsoft.com/office/word/2010/wordml" xmlns:w15="http://schemas.microsoft.com/office/word/2012/wordml" xmlns:w16cex="http://schemas.microsoft.com/office/word/2018/wordml/cex" xmlns:w16cid="http://schemas.microsoft.com/office/word/2016/wordml/cid" xmlns:w16="http://schemas.microsoft.com/office/word/2018/wordml" xmlns:w16se="http://schemas.microsoft.com/office/word/2015/wordml/symex" xmlns:wpg="http://schemas.microsoft.com/office/word/2010/wordprocessingGroup" xmlns:wpi="http://schemas.microsoft.com/office/word/2010/wordprocessingInk" xmlns:wne="http://schemas.microsoft.com/office/word/2006/wordml" xmlns:wps="http://schemas.microsoft.com/office/word/2010/wordprocessingShape" mc:Ignorable="w14 w15 w16se w16cid w16 w16cex wp14">
+<w:document xmlns:wpc="http://schemas.microsoft.com/office/word/2010/wordprocessingCanvas" xmlns:cx="http://schemas.microsoft.com/office/drawing/2014/chartex" xmlns:cx1="http://schemas.microsoft.com/office/drawing/2015/9/8/chartex" xmlns:cx2="http://schemas.microsoft.com/office/drawing/2015/10/21/chartex" xmlns:cx3="http://schemas.microsoft.com/office/drawing/2016/5/9/chartex" xmlns:cx4="http://schemas.microsoft.com/office/drawing/2016/5/10/chartex" xmlns:cx5="http://schemas.microsoft.com/office/drawing/2016/5/11/chartex" xmlns:cx6="http://schemas.microsoft.com/office/drawing/2016/5/12/chartex" xmlns:cx7="http://schemas.microsoft.com/office/drawing/2016/5/13/chartex" xmlns:cx8="http://schemas.microsoft.com/office/drawing/2016/5/14/chartex" xmlns:mc="http://schemas.openxmlformats.org/markup-compatibility/2006" xmlns:aink="http://schemas.microsoft.com/office/drawing/2016/ink" xmlns:am3d="http://schemas.microsoft.com/office/drawing/2017/model3d" xmlns:o="urn:schemas-microsoft-com:office:office" xmlns:r="http://schemas.openxmlformats.org/officeDocument/2006/relationships" xmlns:m="http://schemas.openxmlformats.org/officeDocument/2006/math" xmlns:v="urn:schemas-microsoft-com:vml" xmlns:wp14="http://schemas.microsoft.com/office/word/2010/wordprocessingDrawing" xmlns:wp="http://schemas.openxmlformats.org/drawingml/2006/wordprocessingDrawing" xmlns:w10="urn:schemas-microsoft-com:office:word" xmlns:w="http://schemas.openxmlformats.org/wordprocessingml/2006/main" xmlns:w14="http://schemas.microsoft.com/office/word/2010/wordml" xmlns:w15="http://schemas.microsoft.com/office/word/2012/wordml" xmlns:w16cex="http://schemas.microsoft.com/office/word/2018/wordml/cex" xmlns:w16cid="http://schemas.microsoft.com/office/word/2016/wordml/cid" xmlns:w16="http://schemas.microsoft.com/office/word/2018/wordml" xmlns:w16sdtdh="http://schemas.microsoft.com/office/word/2020/wordml/sdtdatahash" xmlns:w16se="http://schemas.microsoft.com/office/word/2015/wordml/symex" xmlns:wpg="http://schemas.microsoft.com/office/word/2010/wordprocessingGroup" xmlns:wpi="http://schemas.microsoft.com/office/word/2010/wordprocessingInk" xmlns:wne="http://schemas.microsoft.com/office/word/2006/wordml" xmlns:wps="http://schemas.microsoft.com/office/word/2010/wordprocessingShape" mc:Ignorable="w14 w15 w16se w16cid w16 w16cex w16sdtdh wp14">
   <w:body>
     <w:sdt>
       <w:sdtPr>
@@ -51,6 +51,8 @@
               <w:i w:val="0"/>
               <w:iCs w:val="0"/>
               <w:noProof/>
+              <w:sz w:val="22"/>
+              <w:szCs w:val="22"/>
             </w:rPr>
           </w:pPr>
           <w:r>
@@ -70,7 +72,7 @@
             </w:rPr>
             <w:fldChar w:fldCharType="separate"/>
           </w:r>
-          <w:hyperlink w:anchor="_Toc75180588" w:history="1">
+          <w:hyperlink w:anchor="_Toc105944275" w:history="1">
             <w:r>
               <w:rPr>
                 <w:rStyle w:val="af0"/>
@@ -97,7 +99,7 @@
                 <w:noProof/>
                 <w:webHidden/>
               </w:rPr>
-              <w:instrText xml:space="preserve"> PAGEREF _Toc75180588 \h </w:instrText>
+              <w:instrText xml:space="preserve"> PAGEREF _Toc105944275 \h </w:instrText>
             </w:r>
             <w:r>
               <w:rPr>
@@ -149,7 +151,7 @@
           <w:szCs w:val="28"/>
         </w:rPr>
       </w:pPr>
-      <w:bookmarkStart w:id="0" w:name="_Toc75180588"/>
+      <w:bookmarkStart w:id="0" w:name="_Toc105944275"/>
       <w:r>
         <w:rPr>
           <w:color w:val="auto"/>
@@ -165,12 +167,14 @@
         <w:rPr>
           <w:b/>
           <w:bCs/>
+          <w:u w:val="single"/>
         </w:rPr>
       </w:pPr>
       <w:r>
         <w:rPr>
           <w:b/>
           <w:bCs/>
+          <w:u w:val="single"/>
         </w:rPr>
         <w:t>Paragraph2</w:t>
       </w:r>
@@ -188,7 +192,7 @@
 </file>
 
 <file path=word/endnotes.xml><?xml version="1.0" encoding="utf-8"?>
-<w:endnotes xmlns:wpc="http://schemas.microsoft.com/office/word/2010/wordprocessingCanvas" xmlns:cx="http://schemas.microsoft.com/office/drawing/2014/chartex" xmlns:cx1="http://schemas.microsoft.com/office/drawing/2015/9/8/chartex" xmlns:cx2="http://schemas.microsoft.com/office/drawing/2015/10/21/chartex" xmlns:cx3="http://schemas.microsoft.com/office/drawing/2016/5/9/chartex" xmlns:cx4="http://schemas.microsoft.com/office/drawing/2016/5/10/chartex" xmlns:cx5="http://schemas.microsoft.com/office/drawing/2016/5/11/chartex" xmlns:cx6="http://schemas.microsoft.com/office/drawing/2016/5/12/chartex" xmlns:cx7="http://schemas.microsoft.com/office/drawing/2016/5/13/chartex" xmlns:cx8="http://schemas.microsoft.com/office/drawing/2016/5/14/chartex" xmlns:mc="http://schemas.openxmlformats.org/markup-compatibility/2006" xmlns:aink="http://schemas.microsoft.com/office/drawing/2016/ink" xmlns:am3d="http://schemas.microsoft.com/office/drawing/2017/model3d" xmlns:o="urn:schemas-microsoft-com:office:office" xmlns:r="http://schemas.openxmlformats.org/officeDocument/2006/relationships" xmlns:m="http://schemas.openxmlformats.org/officeDocument/2006/math" xmlns:v="urn:schemas-microsoft-com:vml" xmlns:wp14="http://schemas.microsoft.com/office/word/2010/wordprocessingDrawing" xmlns:wp="http://schemas.openxmlformats.org/drawingml/2006/wordprocessingDrawing" xmlns:w10="urn:schemas-microsoft-com:office:word" xmlns:w="http://schemas.openxmlformats.org/wordprocessingml/2006/main" xmlns:w14="http://schemas.microsoft.com/office/word/2010/wordml" xmlns:w15="http://schemas.microsoft.com/office/word/2012/wordml" xmlns:w16cex="http://schemas.microsoft.com/office/word/2018/wordml/cex" xmlns:w16cid="http://schemas.microsoft.com/office/word/2016/wordml/cid" xmlns:w16="http://schemas.microsoft.com/office/word/2018/wordml" xmlns:w16se="http://schemas.microsoft.com/office/word/2015/wordml/symex" xmlns:wpg="http://schemas.microsoft.com/office/word/2010/wordprocessingGroup" xmlns:wpi="http://schemas.microsoft.com/office/word/2010/wordprocessingInk" xmlns:wne="http://schemas.microsoft.com/office/word/2006/wordml" xmlns:wps="http://schemas.microsoft.com/office/word/2010/wordprocessingShape" mc:Ignorable="w14 w15 w16se w16cid w16 w16cex wp14">
+<w:endnotes xmlns:wpc="http://schemas.microsoft.com/office/word/2010/wordprocessingCanvas" xmlns:cx="http://schemas.microsoft.com/office/drawing/2014/chartex" xmlns:cx1="http://schemas.microsoft.com/office/drawing/2015/9/8/chartex" xmlns:cx2="http://schemas.microsoft.com/office/drawing/2015/10/21/chartex" xmlns:cx3="http://schemas.microsoft.com/office/drawing/2016/5/9/chartex" xmlns:cx4="http://schemas.microsoft.com/office/drawing/2016/5/10/chartex" xmlns:cx5="http://schemas.microsoft.com/office/drawing/2016/5/11/chartex" xmlns:cx6="http://schemas.microsoft.com/office/drawing/2016/5/12/chartex" xmlns:cx7="http://schemas.microsoft.com/office/drawing/2016/5/13/chartex" xmlns:cx8="http://schemas.microsoft.com/office/drawing/2016/5/14/chartex" xmlns:mc="http://schemas.openxmlformats.org/markup-compatibility/2006" xmlns:aink="http://schemas.microsoft.com/office/drawing/2016/ink" xmlns:am3d="http://schemas.microsoft.com/office/drawing/2017/model3d" xmlns:o="urn:schemas-microsoft-com:office:office" xmlns:r="http://schemas.openxmlformats.org/officeDocument/2006/relationships" xmlns:m="http://schemas.openxmlformats.org/officeDocument/2006/math" xmlns:v="urn:schemas-microsoft-com:vml" xmlns:wp14="http://schemas.microsoft.com/office/word/2010/wordprocessingDrawing" xmlns:wp="http://schemas.openxmlformats.org/drawingml/2006/wordprocessingDrawing" xmlns:w10="urn:schemas-microsoft-com:office:word" xmlns:w="http://schemas.openxmlformats.org/wordprocessingml/2006/main" xmlns:w14="http://schemas.microsoft.com/office/word/2010/wordml" xmlns:w15="http://schemas.microsoft.com/office/word/2012/wordml" xmlns:w16cex="http://schemas.microsoft.com/office/word/2018/wordml/cex" xmlns:w16cid="http://schemas.microsoft.com/office/word/2016/wordml/cid" xmlns:w16="http://schemas.microsoft.com/office/word/2018/wordml" xmlns:w16sdtdh="http://schemas.microsoft.com/office/word/2020/wordml/sdtdatahash" xmlns:w16se="http://schemas.microsoft.com/office/word/2015/wordml/symex" xmlns:wpg="http://schemas.microsoft.com/office/word/2010/wordprocessingGroup" xmlns:wpi="http://schemas.microsoft.com/office/word/2010/wordprocessingInk" xmlns:wne="http://schemas.microsoft.com/office/word/2006/wordml" xmlns:wps="http://schemas.microsoft.com/office/word/2010/wordprocessingShape" mc:Ignorable="w14 w15 w16se w16cid w16 w16cex w16sdtdh wp14">
   <w:endnote w:type="separator" w:id="-1">
     <w:p>
       <w:r>
@@ -207,7 +211,7 @@
 </file>
 
 <file path=word/footer1.xml><?xml version="1.0" encoding="utf-8"?>
-<w:ftr xmlns:wpc="http://schemas.microsoft.com/office/word/2010/wordprocessingCanvas" xmlns:cx="http://schemas.microsoft.com/office/drawing/2014/chartex" xmlns:cx1="http://schemas.microsoft.com/office/drawing/2015/9/8/chartex" xmlns:cx2="http://schemas.microsoft.com/office/drawing/2015/10/21/chartex" xmlns:cx3="http://schemas.microsoft.com/office/drawing/2016/5/9/chartex" xmlns:cx4="http://schemas.microsoft.com/office/drawing/2016/5/10/chartex" xmlns:cx5="http://schemas.microsoft.com/office/drawing/2016/5/11/chartex" xmlns:cx6="http://schemas.microsoft.com/office/drawing/2016/5/12/chartex" xmlns:cx7="http://schemas.microsoft.com/office/drawing/2016/5/13/chartex" xmlns:cx8="http://schemas.microsoft.com/office/drawing/2016/5/14/chartex" xmlns:mc="http://schemas.openxmlformats.org/markup-compatibility/2006" xmlns:aink="http://schemas.microsoft.com/office/drawing/2016/ink" xmlns:am3d="http://schemas.microsoft.com/office/drawing/2017/model3d" xmlns:o="urn:schemas-microsoft-com:office:office" xmlns:r="http://schemas.openxmlformats.org/officeDocument/2006/relationships" xmlns:m="http://schemas.openxmlformats.org/officeDocument/2006/math" xmlns:v="urn:schemas-microsoft-com:vml" xmlns:wp14="http://schemas.microsoft.com/office/word/2010/wordprocessingDrawing" xmlns:wp="http://schemas.openxmlformats.org/drawingml/2006/wordprocessingDrawing" xmlns:w10="urn:schemas-microsoft-com:office:word" xmlns:w="http://schemas.openxmlformats.org/wordprocessingml/2006/main" xmlns:w14="http://schemas.microsoft.com/office/word/2010/wordml" xmlns:w15="http://schemas.microsoft.com/office/word/2012/wordml" xmlns:w16cex="http://schemas.microsoft.com/office/word/2018/wordml/cex" xmlns:w16cid="http://schemas.microsoft.com/office/word/2016/wordml/cid" xmlns:w16="http://schemas.microsoft.com/office/word/2018/wordml" xmlns:w16se="http://schemas.microsoft.com/office/word/2015/wordml/symex" xmlns:wpg="http://schemas.microsoft.com/office/word/2010/wordprocessingGroup" xmlns:wpi="http://schemas.microsoft.com/office/word/2010/wordprocessingInk" xmlns:wne="http://schemas.microsoft.com/office/word/2006/wordml" xmlns:wps="http://schemas.microsoft.com/office/word/2010/wordprocessingShape" mc:Ignorable="w14 w15 w16se w16cid w16 w16cex wp14">
+<w:ftr xmlns:wpc="http://schemas.microsoft.com/office/word/2010/wordprocessingCanvas" xmlns:cx="http://schemas.microsoft.com/office/drawing/2014/chartex" xmlns:cx1="http://schemas.microsoft.com/office/drawing/2015/9/8/chartex" xmlns:cx2="http://schemas.microsoft.com/office/drawing/2015/10/21/chartex" xmlns:cx3="http://schemas.microsoft.com/office/drawing/2016/5/9/chartex" xmlns:cx4="http://schemas.microsoft.com/office/drawing/2016/5/10/chartex" xmlns:cx5="http://schemas.microsoft.com/office/drawing/2016/5/11/chartex" xmlns:cx6="http://schemas.microsoft.com/office/drawing/2016/5/12/chartex" xmlns:cx7="http://schemas.microsoft.com/office/drawing/2016/5/13/chartex" xmlns:cx8="http://schemas.microsoft.com/office/drawing/2016/5/14/chartex" xmlns:mc="http://schemas.openxmlformats.org/markup-compatibility/2006" xmlns:aink="http://schemas.microsoft.com/office/drawing/2016/ink" xmlns:am3d="http://schemas.microsoft.com/office/drawing/2017/model3d" xmlns:o="urn:schemas-microsoft-com:office:office" xmlns:r="http://schemas.openxmlformats.org/officeDocument/2006/relationships" xmlns:m="http://schemas.openxmlformats.org/officeDocument/2006/math" xmlns:v="urn:schemas-microsoft-com:vml" xmlns:wp14="http://schemas.microsoft.com/office/word/2010/wordprocessingDrawing" xmlns:wp="http://schemas.openxmlformats.org/drawingml/2006/wordprocessingDrawing" xmlns:w10="urn:schemas-microsoft-com:office:word" xmlns:w="http://schemas.openxmlformats.org/wordprocessingml/2006/main" xmlns:w14="http://schemas.microsoft.com/office/word/2010/wordml" xmlns:w15="http://schemas.microsoft.com/office/word/2012/wordml" xmlns:w16cex="http://schemas.microsoft.com/office/word/2018/wordml/cex" xmlns:w16cid="http://schemas.microsoft.com/office/word/2016/wordml/cid" xmlns:w16="http://schemas.microsoft.com/office/word/2018/wordml" xmlns:w16sdtdh="http://schemas.microsoft.com/office/word/2020/wordml/sdtdatahash" xmlns:w16se="http://schemas.microsoft.com/office/word/2015/wordml/symex" xmlns:wpg="http://schemas.microsoft.com/office/word/2010/wordprocessingGroup" xmlns:wpi="http://schemas.microsoft.com/office/word/2010/wordprocessingInk" xmlns:wne="http://schemas.microsoft.com/office/word/2006/wordml" xmlns:wps="http://schemas.microsoft.com/office/word/2010/wordprocessingShape" mc:Ignorable="w14 w15 w16se w16cid w16 w16cex w16sdtdh wp14">
   <w:sdt>
     <w:sdtPr>
       <w:rPr>
@@ -263,7 +267,7 @@
 </file>
 
 <file path=word/footer2.xml><?xml version="1.0" encoding="utf-8"?>
-<w:ftr xmlns:wpc="http://schemas.microsoft.com/office/word/2010/wordprocessingCanvas" xmlns:cx="http://schemas.microsoft.com/office/drawing/2014/chartex" xmlns:cx1="http://schemas.microsoft.com/office/drawing/2015/9/8/chartex" xmlns:cx2="http://schemas.microsoft.com/office/drawing/2015/10/21/chartex" xmlns:cx3="http://schemas.microsoft.com/office/drawing/2016/5/9/chartex" xmlns:cx4="http://schemas.microsoft.com/office/drawing/2016/5/10/chartex" xmlns:cx5="http://schemas.microsoft.com/office/drawing/2016/5/11/chartex" xmlns:cx6="http://schemas.microsoft.com/office/drawing/2016/5/12/chartex" xmlns:cx7="http://schemas.microsoft.com/office/drawing/2016/5/13/chartex" xmlns:cx8="http://schemas.microsoft.com/office/drawing/2016/5/14/chartex" xmlns:mc="http://schemas.openxmlformats.org/markup-compatibility/2006" xmlns:aink="http://schemas.microsoft.com/office/drawing/2016/ink" xmlns:am3d="http://schemas.microsoft.com/office/drawing/2017/model3d" xmlns:o="urn:schemas-microsoft-com:office:office" xmlns:r="http://schemas.openxmlformats.org/officeDocument/2006/relationships" xmlns:m="http://schemas.openxmlformats.org/officeDocument/2006/math" xmlns:v="urn:schemas-microsoft-com:vml" xmlns:wp14="http://schemas.microsoft.com/office/word/2010/wordprocessingDrawing" xmlns:wp="http://schemas.openxmlformats.org/drawingml/2006/wordprocessingDrawing" xmlns:w10="urn:schemas-microsoft-com:office:word" xmlns:w="http://schemas.openxmlformats.org/wordprocessingml/2006/main" xmlns:w14="http://schemas.microsoft.com/office/word/2010/wordml" xmlns:w15="http://schemas.microsoft.com/office/word/2012/wordml" xmlns:w16cex="http://schemas.microsoft.com/office/word/2018/wordml/cex" xmlns:w16cid="http://schemas.microsoft.com/office/word/2016/wordml/cid" xmlns:w16="http://schemas.microsoft.com/office/word/2018/wordml" xmlns:w16se="http://schemas.microsoft.com/office/word/2015/wordml/symex" xmlns:wpg="http://schemas.microsoft.com/office/word/2010/wordprocessingGroup" xmlns:wpi="http://schemas.microsoft.com/office/word/2010/wordprocessingInk" xmlns:wne="http://schemas.microsoft.com/office/word/2006/wordml" xmlns:wps="http://schemas.microsoft.com/office/word/2010/wordprocessingShape" mc:Ignorable="w14 w15 w16se w16cid w16 w16cex wp14">
+<w:ftr xmlns:wpc="http://schemas.microsoft.com/office/word/2010/wordprocessingCanvas" xmlns:cx="http://schemas.microsoft.com/office/drawing/2014/chartex" xmlns:cx1="http://schemas.microsoft.com/office/drawing/2015/9/8/chartex" xmlns:cx2="http://schemas.microsoft.com/office/drawing/2015/10/21/chartex" xmlns:cx3="http://schemas.microsoft.com/office/drawing/2016/5/9/chartex" xmlns:cx4="http://schemas.microsoft.com/office/drawing/2016/5/10/chartex" xmlns:cx5="http://schemas.microsoft.com/office/drawing/2016/5/11/chartex" xmlns:cx6="http://schemas.microsoft.com/office/drawing/2016/5/12/chartex" xmlns:cx7="http://schemas.microsoft.com/office/drawing/2016/5/13/chartex" xmlns:cx8="http://schemas.microsoft.com/office/drawing/2016/5/14/chartex" xmlns:mc="http://schemas.openxmlformats.org/markup-compatibility/2006" xmlns:aink="http://schemas.microsoft.com/office/drawing/2016/ink" xmlns:am3d="http://schemas.microsoft.com/office/drawing/2017/model3d" xmlns:o="urn:schemas-microsoft-com:office:office" xmlns:r="http://schemas.openxmlformats.org/officeDocument/2006/relationships" xmlns:m="http://schemas.openxmlformats.org/officeDocument/2006/math" xmlns:v="urn:schemas-microsoft-com:vml" xmlns:wp14="http://schemas.microsoft.com/office/word/2010/wordprocessingDrawing" xmlns:wp="http://schemas.openxmlformats.org/drawingml/2006/wordprocessingDrawing" xmlns:w10="urn:schemas-microsoft-com:office:word" xmlns:w="http://schemas.openxmlformats.org/wordprocessingml/2006/main" xmlns:w14="http://schemas.microsoft.com/office/word/2010/wordml" xmlns:w15="http://schemas.microsoft.com/office/word/2012/wordml" xmlns:w16cex="http://schemas.microsoft.com/office/word/2018/wordml/cex" xmlns:w16cid="http://schemas.microsoft.com/office/word/2016/wordml/cid" xmlns:w16="http://schemas.microsoft.com/office/word/2018/wordml" xmlns:w16sdtdh="http://schemas.microsoft.com/office/word/2020/wordml/sdtdatahash" xmlns:w16se="http://schemas.microsoft.com/office/word/2015/wordml/symex" xmlns:wpg="http://schemas.microsoft.com/office/word/2010/wordprocessingGroup" xmlns:wpi="http://schemas.microsoft.com/office/word/2010/wordprocessingInk" xmlns:wne="http://schemas.microsoft.com/office/word/2006/wordml" xmlns:wps="http://schemas.microsoft.com/office/word/2010/wordprocessingShape" mc:Ignorable="w14 w15 w16se w16cid w16 w16cex w16sdtdh wp14">
   <w:sdt>
     <w:sdtPr>
       <w:rPr>
@@ -332,7 +336,7 @@
 </file>
 
 <file path=word/footnotes.xml><?xml version="1.0" encoding="utf-8"?>
-<w:footnotes xmlns:wpc="http://schemas.microsoft.com/office/word/2010/wordprocessingCanvas" xmlns:cx="http://schemas.microsoft.com/office/drawing/2014/chartex" xmlns:cx1="http://schemas.microsoft.com/office/drawing/2015/9/8/chartex" xmlns:cx2="http://schemas.microsoft.com/office/drawing/2015/10/21/chartex" xmlns:cx3="http://schemas.microsoft.com/office/drawing/2016/5/9/chartex" xmlns:cx4="http://schemas.microsoft.com/office/drawing/2016/5/10/chartex" xmlns:cx5="http://schemas.microsoft.com/office/drawing/2016/5/11/chartex" xmlns:cx6="http://schemas.microsoft.com/office/drawing/2016/5/12/chartex" xmlns:cx7="http://schemas.microsoft.com/office/drawing/2016/5/13/chartex" xmlns:cx8="http://schemas.microsoft.com/office/drawing/2016/5/14/chartex" xmlns:mc="http://schemas.openxmlformats.org/markup-compatibility/2006" xmlns:aink="http://schemas.microsoft.com/office/drawing/2016/ink" xmlns:am3d="http://schemas.microsoft.com/office/drawing/2017/model3d" xmlns:o="urn:schemas-microsoft-com:office:office" xmlns:r="http://schemas.openxmlformats.org/officeDocument/2006/relationships" xmlns:m="http://schemas.openxmlformats.org/officeDocument/2006/math" xmlns:v="urn:schemas-microsoft-com:vml" xmlns:wp14="http://schemas.microsoft.com/office/word/2010/wordprocessingDrawing" xmlns:wp="http://schemas.openxmlformats.org/drawingml/2006/wordprocessingDrawing" xmlns:w10="urn:schemas-microsoft-com:office:word" xmlns:w="http://schemas.openxmlformats.org/wordprocessingml/2006/main" xmlns:w14="http://schemas.microsoft.com/office/word/2010/wordml" xmlns:w15="http://schemas.microsoft.com/office/word/2012/wordml" xmlns:w16cex="http://schemas.microsoft.com/office/word/2018/wordml/cex" xmlns:w16cid="http://schemas.microsoft.com/office/word/2016/wordml/cid" xmlns:w16="http://schemas.microsoft.com/office/word/2018/wordml" xmlns:w16se="http://schemas.microsoft.com/office/word/2015/wordml/symex" xmlns:wpg="http://schemas.microsoft.com/office/word/2010/wordprocessingGroup" xmlns:wpi="http://schemas.microsoft.com/office/word/2010/wordprocessingInk" xmlns:wne="http://schemas.microsoft.com/office/word/2006/wordml" xmlns:wps="http://schemas.microsoft.com/office/word/2010/wordprocessingShape" mc:Ignorable="w14 w15 w16se w16cid w16 w16cex wp14">
+<w:footnotes xmlns:wpc="http://schemas.microsoft.com/office/word/2010/wordprocessingCanvas" xmlns:cx="http://schemas.microsoft.com/office/drawing/2014/chartex" xmlns:cx1="http://schemas.microsoft.com/office/drawing/2015/9/8/chartex" xmlns:cx2="http://schemas.microsoft.com/office/drawing/2015/10/21/chartex" xmlns:cx3="http://schemas.microsoft.com/office/drawing/2016/5/9/chartex" xmlns:cx4="http://schemas.microsoft.com/office/drawing/2016/5/10/chartex" xmlns:cx5="http://schemas.microsoft.com/office/drawing/2016/5/11/chartex" xmlns:cx6="http://schemas.microsoft.com/office/drawing/2016/5/12/chartex" xmlns:cx7="http://schemas.microsoft.com/office/drawing/2016/5/13/chartex" xmlns:cx8="http://schemas.microsoft.com/office/drawing/2016/5/14/chartex" xmlns:mc="http://schemas.openxmlformats.org/markup-compatibility/2006" xmlns:aink="http://schemas.microsoft.com/office/drawing/2016/ink" xmlns:am3d="http://schemas.microsoft.com/office/drawing/2017/model3d" xmlns:o="urn:schemas-microsoft-com:office:office" xmlns:r="http://schemas.openxmlformats.org/officeDocument/2006/relationships" xmlns:m="http://schemas.openxmlformats.org/officeDocument/2006/math" xmlns:v="urn:schemas-microsoft-com:vml" xmlns:wp14="http://schemas.microsoft.com/office/word/2010/wordprocessingDrawing" xmlns:wp="http://schemas.openxmlformats.org/drawingml/2006/wordprocessingDrawing" xmlns:w10="urn:schemas-microsoft-com:office:word" xmlns:w="http://schemas.openxmlformats.org/wordprocessingml/2006/main" xmlns:w14="http://schemas.microsoft.com/office/word/2010/wordml" xmlns:w15="http://schemas.microsoft.com/office/word/2012/wordml" xmlns:w16cex="http://schemas.microsoft.com/office/word/2018/wordml/cex" xmlns:w16cid="http://schemas.microsoft.com/office/word/2016/wordml/cid" xmlns:w16="http://schemas.microsoft.com/office/word/2018/wordml" xmlns:w16sdtdh="http://schemas.microsoft.com/office/word/2020/wordml/sdtdatahash" xmlns:w16se="http://schemas.microsoft.com/office/word/2015/wordml/symex" xmlns:wpg="http://schemas.microsoft.com/office/word/2010/wordprocessingGroup" xmlns:wpi="http://schemas.microsoft.com/office/word/2010/wordprocessingInk" xmlns:wne="http://schemas.microsoft.com/office/word/2006/wordml" xmlns:wps="http://schemas.microsoft.com/office/word/2010/wordprocessingShape" mc:Ignorable="w14 w15 w16se w16cid w16 w16cex w16sdtdh wp14">
   <w:footnote w:type="separator" w:id="-1">
     <w:p>
       <w:r>
@@ -351,7 +355,7 @@
 </file>
 
 <file path=word/styles.xml><?xml version="1.0" encoding="utf-8"?>
-<w:styles xmlns:mc="http://schemas.openxmlformats.org/markup-compatibility/2006" xmlns:r="http://schemas.openxmlformats.org/officeDocument/2006/relationships" xmlns:w="http://schemas.openxmlformats.org/wordprocessingml/2006/main" xmlns:w14="http://schemas.microsoft.com/office/word/2010/wordml" xmlns:w15="http://schemas.microsoft.com/office/word/2012/wordml" xmlns:w16cex="http://schemas.microsoft.com/office/word/2018/wordml/cex" xmlns:w16cid="http://schemas.microsoft.com/office/word/2016/wordml/cid" xmlns:w16="http://schemas.microsoft.com/office/word/2018/wordml" xmlns:w16se="http://schemas.microsoft.com/office/word/2015/wordml/symex" mc:Ignorable="w14 w15 w16se w16cid w16 w16cex">
+<w:styles xmlns:mc="http://schemas.openxmlformats.org/markup-compatibility/2006" xmlns:r="http://schemas.openxmlformats.org/officeDocument/2006/relationships" xmlns:w="http://schemas.openxmlformats.org/wordprocessingml/2006/main" xmlns:w14="http://schemas.microsoft.com/office/word/2010/wordml" xmlns:w15="http://schemas.microsoft.com/office/word/2012/wordml" xmlns:w16cex="http://schemas.microsoft.com/office/word/2018/wordml/cex" xmlns:w16cid="http://schemas.microsoft.com/office/word/2016/wordml/cid" xmlns:w16="http://schemas.microsoft.com/office/word/2018/wordml" xmlns:w16sdtdh="http://schemas.microsoft.com/office/word/2020/wordml/sdtdatahash" xmlns:w16se="http://schemas.microsoft.com/office/word/2015/wordml/symex" mc:Ignorable="w14 w15 w16se w16cid w16 w16cex w16sdtdh">
   <w:docDefaults>
     <w:rPrDefault>
       <w:rPr>

</xml_diff>